<commit_message>
Adding Coursework one library management system document & Demonstration video of the code to the Repository
</commit_message>
<xml_diff>
--- a/Coursework 1 Library Management System.docx
+++ b/Coursework 1 Library Management System.docx
@@ -1558,7 +1558,7 @@
     </w:p>
     <w:sdt>
       <w:sdtPr>
-        <w:id w:val="972403603"/>
+        <w:id w:val="805130312"/>
         <w:docPartObj>
           <w:docPartGallery w:val="Table of Contents"/>
           <w:docPartUnique/>
@@ -1577,7 +1577,6 @@
         <w:p>
           <w:pPr>
             <w:pStyle w:val="TOCHeading"/>
-            <w:jc w:val="both"/>
           </w:pPr>
           <w:r>
             <w:t>Table of Contents</w:t>
@@ -1589,7 +1588,6 @@
             <w:tabs>
               <w:tab w:val="right" w:leader="dot" w:pos="9016"/>
             </w:tabs>
-            <w:jc w:val="both"/>
             <w:rPr>
               <w:rFonts w:cstheme="minorBidi"/>
               <w:b w:val="0"/>
@@ -1621,7 +1619,7 @@
             </w:rPr>
             <w:fldChar w:fldCharType="separate"/>
           </w:r>
-          <w:hyperlink w:anchor="_Toc156836597" w:history="1">
+          <w:hyperlink w:anchor="_Toc156856713" w:history="1">
             <w:r>
               <w:rPr>
                 <w:rStyle w:val="Hyperlink"/>
@@ -1648,7 +1646,7 @@
                 <w:noProof/>
                 <w:webHidden/>
               </w:rPr>
-              <w:instrText xml:space="preserve"> PAGEREF _Toc156836597 \h </w:instrText>
+              <w:instrText xml:space="preserve"> PAGEREF _Toc156856713 \h </w:instrText>
             </w:r>
             <w:r>
               <w:rPr>
@@ -1685,7 +1683,6 @@
             <w:tabs>
               <w:tab w:val="right" w:leader="dot" w:pos="9016"/>
             </w:tabs>
-            <w:jc w:val="both"/>
             <w:rPr>
               <w:rFonts w:cstheme="minorBidi"/>
               <w:b w:val="0"/>
@@ -1700,7 +1697,7 @@
               <w14:ligatures w14:val="standardContextual"/>
             </w:rPr>
           </w:pPr>
-          <w:hyperlink w:anchor="_Toc156836598" w:history="1">
+          <w:hyperlink w:anchor="_Toc156856714" w:history="1">
             <w:r>
               <w:rPr>
                 <w:rStyle w:val="Hyperlink"/>
@@ -1727,402 +1724,7 @@
                 <w:noProof/>
                 <w:webHidden/>
               </w:rPr>
-              <w:instrText xml:space="preserve"> PAGEREF _Toc156836598 \h </w:instrText>
-            </w:r>
-            <w:r>
-              <w:rPr>
-                <w:noProof/>
-                <w:webHidden/>
-              </w:rPr>
-            </w:r>
-            <w:r>
-              <w:rPr>
-                <w:noProof/>
-                <w:webHidden/>
-              </w:rPr>
-              <w:fldChar w:fldCharType="separate"/>
-            </w:r>
-            <w:r>
-              <w:rPr>
-                <w:noProof/>
-                <w:webHidden/>
-              </w:rPr>
-              <w:t>3</w:t>
-            </w:r>
-            <w:r>
-              <w:rPr>
-                <w:noProof/>
-                <w:webHidden/>
-              </w:rPr>
-              <w:fldChar w:fldCharType="end"/>
-            </w:r>
-          </w:hyperlink>
-        </w:p>
-        <w:p>
-          <w:pPr>
-            <w:pStyle w:val="TOC1"/>
-            <w:tabs>
-              <w:tab w:val="right" w:leader="dot" w:pos="9016"/>
-            </w:tabs>
-            <w:jc w:val="both"/>
-            <w:rPr>
-              <w:rFonts w:cstheme="minorBidi"/>
-              <w:b w:val="0"/>
-              <w:bCs w:val="0"/>
-              <w:caps w:val="0"/>
-              <w:noProof/>
-              <w:kern w:val="2"/>
-              <w:sz w:val="24"/>
-              <w:szCs w:val="24"/>
-              <w:u w:val="none"/>
-              <w:lang w:eastAsia="en-GB"/>
-              <w14:ligatures w14:val="standardContextual"/>
-            </w:rPr>
-          </w:pPr>
-          <w:hyperlink w:anchor="_Toc156836599" w:history="1">
-            <w:r>
-              <w:rPr>
-                <w:rStyle w:val="Hyperlink"/>
-                <w:noProof/>
-              </w:rPr>
-              <w:t>Implementation, including:</w:t>
-            </w:r>
-            <w:r>
-              <w:rPr>
-                <w:noProof/>
-                <w:webHidden/>
-              </w:rPr>
-              <w:tab/>
-            </w:r>
-            <w:r>
-              <w:rPr>
-                <w:noProof/>
-                <w:webHidden/>
-              </w:rPr>
-              <w:fldChar w:fldCharType="begin"/>
-            </w:r>
-            <w:r>
-              <w:rPr>
-                <w:noProof/>
-                <w:webHidden/>
-              </w:rPr>
-              <w:instrText xml:space="preserve"> PAGEREF _Toc156836599 \h </w:instrText>
-            </w:r>
-            <w:r>
-              <w:rPr>
-                <w:noProof/>
-                <w:webHidden/>
-              </w:rPr>
-            </w:r>
-            <w:r>
-              <w:rPr>
-                <w:noProof/>
-                <w:webHidden/>
-              </w:rPr>
-              <w:fldChar w:fldCharType="separate"/>
-            </w:r>
-            <w:r>
-              <w:rPr>
-                <w:noProof/>
-                <w:webHidden/>
-              </w:rPr>
-              <w:t>3</w:t>
-            </w:r>
-            <w:r>
-              <w:rPr>
-                <w:noProof/>
-                <w:webHidden/>
-              </w:rPr>
-              <w:fldChar w:fldCharType="end"/>
-            </w:r>
-          </w:hyperlink>
-        </w:p>
-        <w:p>
-          <w:pPr>
-            <w:pStyle w:val="TOC1"/>
-            <w:tabs>
-              <w:tab w:val="right" w:leader="dot" w:pos="9016"/>
-            </w:tabs>
-            <w:jc w:val="both"/>
-            <w:rPr>
-              <w:rFonts w:cstheme="minorBidi"/>
-              <w:b w:val="0"/>
-              <w:bCs w:val="0"/>
-              <w:caps w:val="0"/>
-              <w:noProof/>
-              <w:kern w:val="2"/>
-              <w:sz w:val="24"/>
-              <w:szCs w:val="24"/>
-              <w:u w:val="none"/>
-              <w:lang w:eastAsia="en-GB"/>
-              <w14:ligatures w14:val="standardContextual"/>
-            </w:rPr>
-          </w:pPr>
-          <w:hyperlink w:anchor="_Toc156836600" w:history="1">
-            <w:r>
-              <w:rPr>
-                <w:rStyle w:val="Hyperlink"/>
-                <w:noProof/>
-              </w:rPr>
-              <w:t>Testing approach:</w:t>
-            </w:r>
-            <w:r>
-              <w:rPr>
-                <w:noProof/>
-                <w:webHidden/>
-              </w:rPr>
-              <w:tab/>
-            </w:r>
-            <w:r>
-              <w:rPr>
-                <w:noProof/>
-                <w:webHidden/>
-              </w:rPr>
-              <w:fldChar w:fldCharType="begin"/>
-            </w:r>
-            <w:r>
-              <w:rPr>
-                <w:noProof/>
-                <w:webHidden/>
-              </w:rPr>
-              <w:instrText xml:space="preserve"> PAGEREF _Toc156836600 \h </w:instrText>
-            </w:r>
-            <w:r>
-              <w:rPr>
-                <w:noProof/>
-                <w:webHidden/>
-              </w:rPr>
-            </w:r>
-            <w:r>
-              <w:rPr>
-                <w:noProof/>
-                <w:webHidden/>
-              </w:rPr>
-              <w:fldChar w:fldCharType="separate"/>
-            </w:r>
-            <w:r>
-              <w:rPr>
-                <w:noProof/>
-                <w:webHidden/>
-              </w:rPr>
-              <w:t>3</w:t>
-            </w:r>
-            <w:r>
-              <w:rPr>
-                <w:noProof/>
-                <w:webHidden/>
-              </w:rPr>
-              <w:fldChar w:fldCharType="end"/>
-            </w:r>
-          </w:hyperlink>
-        </w:p>
-        <w:p>
-          <w:pPr>
-            <w:pStyle w:val="TOC1"/>
-            <w:tabs>
-              <w:tab w:val="right" w:leader="dot" w:pos="9016"/>
-            </w:tabs>
-            <w:jc w:val="both"/>
-            <w:rPr>
-              <w:rFonts w:cstheme="minorBidi"/>
-              <w:b w:val="0"/>
-              <w:bCs w:val="0"/>
-              <w:caps w:val="0"/>
-              <w:noProof/>
-              <w:kern w:val="2"/>
-              <w:sz w:val="24"/>
-              <w:szCs w:val="24"/>
-              <w:u w:val="none"/>
-              <w:lang w:eastAsia="en-GB"/>
-              <w14:ligatures w14:val="standardContextual"/>
-            </w:rPr>
-          </w:pPr>
-          <w:hyperlink w:anchor="_Toc156836601" w:history="1">
-            <w:r>
-              <w:rPr>
-                <w:rStyle w:val="Hyperlink"/>
-                <w:noProof/>
-              </w:rPr>
-              <w:t>Software demonstration:</w:t>
-            </w:r>
-            <w:r>
-              <w:rPr>
-                <w:noProof/>
-                <w:webHidden/>
-              </w:rPr>
-              <w:tab/>
-            </w:r>
-            <w:r>
-              <w:rPr>
-                <w:noProof/>
-                <w:webHidden/>
-              </w:rPr>
-              <w:fldChar w:fldCharType="begin"/>
-            </w:r>
-            <w:r>
-              <w:rPr>
-                <w:noProof/>
-                <w:webHidden/>
-              </w:rPr>
-              <w:instrText xml:space="preserve"> PAGEREF _Toc156836601 \h </w:instrText>
-            </w:r>
-            <w:r>
-              <w:rPr>
-                <w:noProof/>
-                <w:webHidden/>
-              </w:rPr>
-            </w:r>
-            <w:r>
-              <w:rPr>
-                <w:noProof/>
-                <w:webHidden/>
-              </w:rPr>
-              <w:fldChar w:fldCharType="separate"/>
-            </w:r>
-            <w:r>
-              <w:rPr>
-                <w:noProof/>
-                <w:webHidden/>
-              </w:rPr>
-              <w:t>3</w:t>
-            </w:r>
-            <w:r>
-              <w:rPr>
-                <w:noProof/>
-                <w:webHidden/>
-              </w:rPr>
-              <w:fldChar w:fldCharType="end"/>
-            </w:r>
-          </w:hyperlink>
-        </w:p>
-        <w:p>
-          <w:pPr>
-            <w:pStyle w:val="TOC1"/>
-            <w:tabs>
-              <w:tab w:val="right" w:leader="dot" w:pos="9016"/>
-            </w:tabs>
-            <w:jc w:val="both"/>
-            <w:rPr>
-              <w:rFonts w:cstheme="minorBidi"/>
-              <w:b w:val="0"/>
-              <w:bCs w:val="0"/>
-              <w:caps w:val="0"/>
-              <w:noProof/>
-              <w:kern w:val="2"/>
-              <w:sz w:val="24"/>
-              <w:szCs w:val="24"/>
-              <w:u w:val="none"/>
-              <w:lang w:eastAsia="en-GB"/>
-              <w14:ligatures w14:val="standardContextual"/>
-            </w:rPr>
-          </w:pPr>
-          <w:hyperlink w:anchor="_Toc156836602" w:history="1">
-            <w:r>
-              <w:rPr>
-                <w:rStyle w:val="Hyperlink"/>
-                <w:noProof/>
-              </w:rPr>
-              <w:t>Conclusion:</w:t>
-            </w:r>
-            <w:r>
-              <w:rPr>
-                <w:noProof/>
-                <w:webHidden/>
-              </w:rPr>
-              <w:tab/>
-            </w:r>
-            <w:r>
-              <w:rPr>
-                <w:noProof/>
-                <w:webHidden/>
-              </w:rPr>
-              <w:fldChar w:fldCharType="begin"/>
-            </w:r>
-            <w:r>
-              <w:rPr>
-                <w:noProof/>
-                <w:webHidden/>
-              </w:rPr>
-              <w:instrText xml:space="preserve"> PAGEREF _Toc156836602 \h </w:instrText>
-            </w:r>
-            <w:r>
-              <w:rPr>
-                <w:noProof/>
-                <w:webHidden/>
-              </w:rPr>
-            </w:r>
-            <w:r>
-              <w:rPr>
-                <w:noProof/>
-                <w:webHidden/>
-              </w:rPr>
-              <w:fldChar w:fldCharType="separate"/>
-            </w:r>
-            <w:r>
-              <w:rPr>
-                <w:noProof/>
-                <w:webHidden/>
-              </w:rPr>
-              <w:t>3</w:t>
-            </w:r>
-            <w:r>
-              <w:rPr>
-                <w:noProof/>
-                <w:webHidden/>
-              </w:rPr>
-              <w:fldChar w:fldCharType="end"/>
-            </w:r>
-          </w:hyperlink>
-        </w:p>
-        <w:p>
-          <w:pPr>
-            <w:pStyle w:val="TOC1"/>
-            <w:tabs>
-              <w:tab w:val="right" w:leader="dot" w:pos="9016"/>
-            </w:tabs>
-            <w:jc w:val="both"/>
-            <w:rPr>
-              <w:rFonts w:cstheme="minorBidi"/>
-              <w:b w:val="0"/>
-              <w:bCs w:val="0"/>
-              <w:caps w:val="0"/>
-              <w:noProof/>
-              <w:kern w:val="2"/>
-              <w:sz w:val="24"/>
-              <w:szCs w:val="24"/>
-              <w:u w:val="none"/>
-              <w:lang w:eastAsia="en-GB"/>
-              <w14:ligatures w14:val="standardContextual"/>
-            </w:rPr>
-          </w:pPr>
-          <w:hyperlink w:anchor="_Toc156836603" w:history="1">
-            <w:r>
-              <w:rPr>
-                <w:rStyle w:val="Hyperlink"/>
-                <w:noProof/>
-              </w:rPr>
-              <w:t>The Game Design</w:t>
-            </w:r>
-            <w:r>
-              <w:rPr>
-                <w:noProof/>
-                <w:webHidden/>
-              </w:rPr>
-              <w:tab/>
-            </w:r>
-            <w:r>
-              <w:rPr>
-                <w:noProof/>
-                <w:webHidden/>
-              </w:rPr>
-              <w:fldChar w:fldCharType="begin"/>
-            </w:r>
-            <w:r>
-              <w:rPr>
-                <w:noProof/>
-                <w:webHidden/>
-              </w:rPr>
-              <w:instrText xml:space="preserve"> PAGEREF _Toc156836603 \h </w:instrText>
+              <w:instrText xml:space="preserve"> PAGEREF _Toc156856714 \h </w:instrText>
             </w:r>
             <w:r>
               <w:rPr>
@@ -2155,31 +1757,31 @@
         </w:p>
         <w:p>
           <w:pPr>
-            <w:pStyle w:val="TOC2"/>
+            <w:pStyle w:val="TOC1"/>
             <w:tabs>
               <w:tab w:val="right" w:leader="dot" w:pos="9016"/>
             </w:tabs>
-            <w:jc w:val="both"/>
             <w:rPr>
               <w:rFonts w:cstheme="minorBidi"/>
               <w:b w:val="0"/>
               <w:bCs w:val="0"/>
-              <w:smallCaps w:val="0"/>
+              <w:caps w:val="0"/>
               <w:noProof/>
               <w:kern w:val="2"/>
               <w:sz w:val="24"/>
               <w:szCs w:val="24"/>
+              <w:u w:val="none"/>
               <w:lang w:eastAsia="en-GB"/>
               <w14:ligatures w14:val="standardContextual"/>
             </w:rPr>
           </w:pPr>
-          <w:hyperlink w:anchor="_Toc156836604" w:history="1">
+          <w:hyperlink w:anchor="_Toc156856715" w:history="1">
             <w:r>
               <w:rPr>
                 <w:rStyle w:val="Hyperlink"/>
                 <w:noProof/>
               </w:rPr>
-              <w:t>Wireframe’s screenshots 1 &amp; 2 the “Game page”.</w:t>
+              <w:t>Implementation, including:</w:t>
             </w:r>
             <w:r>
               <w:rPr>
@@ -2200,7 +1802,7 @@
                 <w:noProof/>
                 <w:webHidden/>
               </w:rPr>
-              <w:instrText xml:space="preserve"> PAGEREF _Toc156836604 \h </w:instrText>
+              <w:instrText xml:space="preserve"> PAGEREF _Toc156856715 \h </w:instrText>
             </w:r>
             <w:r>
               <w:rPr>
@@ -2220,7 +1822,7 @@
                 <w:noProof/>
                 <w:webHidden/>
               </w:rPr>
-              <w:t>4</w:t>
+              <w:t>8</w:t>
             </w:r>
             <w:r>
               <w:rPr>
@@ -2233,31 +1835,31 @@
         </w:p>
         <w:p>
           <w:pPr>
-            <w:pStyle w:val="TOC2"/>
+            <w:pStyle w:val="TOC1"/>
             <w:tabs>
               <w:tab w:val="right" w:leader="dot" w:pos="9016"/>
             </w:tabs>
-            <w:jc w:val="both"/>
             <w:rPr>
               <w:rFonts w:cstheme="minorBidi"/>
               <w:b w:val="0"/>
               <w:bCs w:val="0"/>
-              <w:smallCaps w:val="0"/>
+              <w:caps w:val="0"/>
               <w:noProof/>
               <w:kern w:val="2"/>
               <w:sz w:val="24"/>
               <w:szCs w:val="24"/>
+              <w:u w:val="none"/>
               <w:lang w:eastAsia="en-GB"/>
               <w14:ligatures w14:val="standardContextual"/>
             </w:rPr>
           </w:pPr>
-          <w:hyperlink w:anchor="_Toc156836605" w:history="1">
+          <w:hyperlink w:anchor="_Toc156856716" w:history="1">
             <w:r>
               <w:rPr>
                 <w:rStyle w:val="Hyperlink"/>
                 <w:noProof/>
               </w:rPr>
-              <w:t>Wireframe’s screenshots 4 the “Login page”.</w:t>
+              <w:t>Testing approach:</w:t>
             </w:r>
             <w:r>
               <w:rPr>
@@ -2278,7 +1880,7 @@
                 <w:noProof/>
                 <w:webHidden/>
               </w:rPr>
-              <w:instrText xml:space="preserve"> PAGEREF _Toc156836605 \h </w:instrText>
+              <w:instrText xml:space="preserve"> PAGEREF _Toc156856716 \h </w:instrText>
             </w:r>
             <w:r>
               <w:rPr>
@@ -2298,7 +1900,7 @@
                 <w:noProof/>
                 <w:webHidden/>
               </w:rPr>
-              <w:t>4</w:t>
+              <w:t>10</w:t>
             </w:r>
             <w:r>
               <w:rPr>
@@ -2311,31 +1913,31 @@
         </w:p>
         <w:p>
           <w:pPr>
-            <w:pStyle w:val="TOC2"/>
+            <w:pStyle w:val="TOC1"/>
             <w:tabs>
               <w:tab w:val="right" w:leader="dot" w:pos="9016"/>
             </w:tabs>
-            <w:jc w:val="both"/>
             <w:rPr>
               <w:rFonts w:cstheme="minorBidi"/>
               <w:b w:val="0"/>
               <w:bCs w:val="0"/>
-              <w:smallCaps w:val="0"/>
+              <w:caps w:val="0"/>
               <w:noProof/>
               <w:kern w:val="2"/>
               <w:sz w:val="24"/>
               <w:szCs w:val="24"/>
+              <w:u w:val="none"/>
               <w:lang w:eastAsia="en-GB"/>
               <w14:ligatures w14:val="standardContextual"/>
             </w:rPr>
           </w:pPr>
-          <w:hyperlink w:anchor="_Toc156836606" w:history="1">
+          <w:hyperlink w:anchor="_Toc156856717" w:history="1">
             <w:r>
               <w:rPr>
                 <w:rStyle w:val="Hyperlink"/>
                 <w:noProof/>
               </w:rPr>
-              <w:t>Wireframe’s screenshots 6 the “Leader board page”.</w:t>
+              <w:t>Software demonstration:</w:t>
             </w:r>
             <w:r>
               <w:rPr>
@@ -2356,7 +1958,7 @@
                 <w:noProof/>
                 <w:webHidden/>
               </w:rPr>
-              <w:instrText xml:space="preserve"> PAGEREF _Toc156836606 \h </w:instrText>
+              <w:instrText xml:space="preserve"> PAGEREF _Toc156856717 \h </w:instrText>
             </w:r>
             <w:r>
               <w:rPr>
@@ -2376,7 +1978,7 @@
                 <w:noProof/>
                 <w:webHidden/>
               </w:rPr>
-              <w:t>4</w:t>
+              <w:t>11</w:t>
             </w:r>
             <w:r>
               <w:rPr>
@@ -2389,31 +1991,31 @@
         </w:p>
         <w:p>
           <w:pPr>
-            <w:pStyle w:val="TOC2"/>
+            <w:pStyle w:val="TOC1"/>
             <w:tabs>
               <w:tab w:val="right" w:leader="dot" w:pos="9016"/>
             </w:tabs>
-            <w:jc w:val="both"/>
             <w:rPr>
               <w:rFonts w:cstheme="minorBidi"/>
               <w:b w:val="0"/>
               <w:bCs w:val="0"/>
-              <w:smallCaps w:val="0"/>
+              <w:caps w:val="0"/>
               <w:noProof/>
               <w:kern w:val="2"/>
               <w:sz w:val="24"/>
               <w:szCs w:val="24"/>
+              <w:u w:val="none"/>
               <w:lang w:eastAsia="en-GB"/>
               <w14:ligatures w14:val="standardContextual"/>
             </w:rPr>
           </w:pPr>
-          <w:hyperlink w:anchor="_Toc156836607" w:history="1">
+          <w:hyperlink w:anchor="_Toc156856718" w:history="1">
             <w:r>
               <w:rPr>
                 <w:rStyle w:val="Hyperlink"/>
                 <w:noProof/>
               </w:rPr>
-              <w:t>Wireframe’s screenshots 8 the “Contact us page”.</w:t>
+              <w:t>Conclusion:</w:t>
             </w:r>
             <w:r>
               <w:rPr>
@@ -2434,7 +2036,7 @@
                 <w:noProof/>
                 <w:webHidden/>
               </w:rPr>
-              <w:instrText xml:space="preserve"> PAGEREF _Toc156836607 \h </w:instrText>
+              <w:instrText xml:space="preserve"> PAGEREF _Toc156856718 \h </w:instrText>
             </w:r>
             <w:r>
               <w:rPr>
@@ -2454,7 +2056,7 @@
                 <w:noProof/>
                 <w:webHidden/>
               </w:rPr>
-              <w:t>5</w:t>
+              <w:t>11</w:t>
             </w:r>
             <w:r>
               <w:rPr>
@@ -2466,9 +2068,6 @@
           </w:hyperlink>
         </w:p>
         <w:p>
-          <w:pPr>
-            <w:jc w:val="both"/>
-          </w:pPr>
           <w:r>
             <w:rPr>
               <w:b/>
@@ -2617,49 +2216,113 @@
           <w:color w:val="000000" w:themeColor="text1"/>
         </w:rPr>
       </w:pPr>
-      <w:bookmarkStart w:id="0" w:name="_Toc156836597"/>
-      <w:r>
-        <w:rPr>
-          <w:color w:val="000000" w:themeColor="text1"/>
+      <w:bookmarkStart w:id="0" w:name="_Toc156856713"/>
+      <w:r>
+        <w:rPr>
+          <w:color w:val="000000" w:themeColor="text1"/>
+        </w:rPr>
+        <w:t>Introduction</w:t>
+      </w:r>
+      <w:bookmarkEnd w:id="0"/>
+    </w:p>
+    <w:p>
+      <w:pPr>
+        <w:ind w:firstLine="0"/>
+        <w:jc w:val="both"/>
+        <w:rPr>
+          <w:rFonts w:cstheme="minorHAnsi"/>
+          <w:color w:val="000000" w:themeColor="text1"/>
+          <w:shd w:val="clear" w:color="auto" w:fill="FFFFFF"/>
+        </w:rPr>
+      </w:pPr>
+      <w:r>
+        <w:rPr>
+          <w:rFonts w:cstheme="minorHAnsi"/>
+          <w:color w:val="000000" w:themeColor="text1"/>
+          <w:shd w:val="clear" w:color="auto" w:fill="FFFFFF"/>
+        </w:rPr>
+        <w:t>Within th</w:t>
+      </w:r>
+      <w:r>
+        <w:rPr>
+          <w:rFonts w:cstheme="minorHAnsi"/>
+          <w:color w:val="000000" w:themeColor="text1"/>
+          <w:shd w:val="clear" w:color="auto" w:fill="FFFFFF"/>
+        </w:rPr>
+        <w:t xml:space="preserve">e project I created a Library management System for Coursework 1, the way this program is for the librarian to access </w:t>
+      </w:r>
+      <w:r>
+        <w:rPr>
+          <w:rFonts w:cstheme="minorHAnsi"/>
+          <w:color w:val="000000" w:themeColor="text1"/>
+          <w:shd w:val="clear" w:color="auto" w:fill="FFFFFF"/>
+        </w:rPr>
+        <w:t>the</w:t>
+      </w:r>
+      <w:r>
+        <w:rPr>
+          <w:rFonts w:cstheme="minorHAnsi"/>
+          <w:color w:val="000000" w:themeColor="text1"/>
+          <w:shd w:val="clear" w:color="auto" w:fill="FFFFFF"/>
+        </w:rPr>
+        <w:t xml:space="preserve"> </w:t>
+      </w:r>
+      <w:r>
+        <w:rPr>
+          <w:rFonts w:cstheme="minorHAnsi"/>
+          <w:color w:val="000000" w:themeColor="text1"/>
+          <w:shd w:val="clear" w:color="auto" w:fill="FFFFFF"/>
+        </w:rPr>
+        <w:t>library</w:t>
+      </w:r>
+      <w:r>
+        <w:rPr>
+          <w:rFonts w:cstheme="minorHAnsi"/>
+          <w:color w:val="000000" w:themeColor="text1"/>
+          <w:shd w:val="clear" w:color="auto" w:fill="FFFFFF"/>
+        </w:rPr>
+        <w:t xml:space="preserve"> management </w:t>
+      </w:r>
+      <w:r>
+        <w:rPr>
+          <w:rFonts w:cstheme="minorHAnsi"/>
+          <w:color w:val="000000" w:themeColor="text1"/>
+          <w:shd w:val="clear" w:color="auto" w:fill="FFFFFF"/>
+        </w:rPr>
+        <w:t>s</w:t>
+      </w:r>
+      <w:r>
+        <w:rPr>
+          <w:rFonts w:cstheme="minorHAnsi"/>
+          <w:color w:val="000000" w:themeColor="text1"/>
+          <w:shd w:val="clear" w:color="auto" w:fill="FFFFFF"/>
+        </w:rPr>
+        <w:t xml:space="preserve">ystem, where they will be accomplishing numerous </w:t>
+      </w:r>
+      <w:r>
+        <w:rPr>
+          <w:rFonts w:cstheme="minorHAnsi"/>
+          <w:color w:val="000000" w:themeColor="text1"/>
+          <w:shd w:val="clear" w:color="auto" w:fill="FFFFFF"/>
         </w:rPr>
         <w:lastRenderedPageBreak/>
-        <w:t>Introduction</w:t>
-      </w:r>
-      <w:bookmarkEnd w:id="0"/>
-    </w:p>
-    <w:p>
-      <w:pPr>
-        <w:ind w:firstLine="0"/>
-        <w:jc w:val="both"/>
-        <w:rPr>
-          <w:rFonts w:cstheme="minorHAnsi"/>
-          <w:color w:val="000000" w:themeColor="text1"/>
-          <w:shd w:val="clear" w:color="auto" w:fill="FFFFFF"/>
-        </w:rPr>
-      </w:pPr>
-      <w:r>
-        <w:rPr>
-          <w:rFonts w:cstheme="minorHAnsi"/>
-          <w:color w:val="000000" w:themeColor="text1"/>
-          <w:shd w:val="clear" w:color="auto" w:fill="FFFFFF"/>
-        </w:rPr>
-        <w:t>Within th</w:t>
-      </w:r>
-      <w:r>
-        <w:rPr>
-          <w:rFonts w:cstheme="minorHAnsi"/>
-          <w:color w:val="000000" w:themeColor="text1"/>
-          <w:shd w:val="clear" w:color="auto" w:fill="FFFFFF"/>
-        </w:rPr>
-        <w:t xml:space="preserve">e project I created a Library management System for Coursework 1, the way this program is for the librarian to access </w:t>
-      </w:r>
-      <w:r>
-        <w:rPr>
-          <w:rFonts w:cstheme="minorHAnsi"/>
-          <w:color w:val="000000" w:themeColor="text1"/>
-          <w:shd w:val="clear" w:color="auto" w:fill="FFFFFF"/>
-        </w:rPr>
-        <w:t>the</w:t>
+        <w:t xml:space="preserve">responsibilities &amp; task that will need regularly updated and preserved within the Library </w:t>
+      </w:r>
+      <w:r>
+        <w:rPr>
+          <w:rFonts w:cstheme="minorHAnsi"/>
+          <w:color w:val="000000" w:themeColor="text1"/>
+          <w:shd w:val="clear" w:color="auto" w:fill="FFFFFF"/>
+        </w:rPr>
+        <w:t>M</w:t>
+      </w:r>
+      <w:r>
+        <w:rPr>
+          <w:rFonts w:cstheme="minorHAnsi"/>
+          <w:color w:val="000000" w:themeColor="text1"/>
+          <w:shd w:val="clear" w:color="auto" w:fill="FFFFFF"/>
+        </w:rPr>
+        <w:t>anagement System itself.</w:t>
       </w:r>
       <w:r>
         <w:rPr>
@@ -2675,63 +2338,15 @@
           <w:color w:val="000000" w:themeColor="text1"/>
           <w:shd w:val="clear" w:color="auto" w:fill="FFFFFF"/>
         </w:rPr>
-        <w:t>library</w:t>
-      </w:r>
-      <w:r>
-        <w:rPr>
-          <w:rFonts w:cstheme="minorHAnsi"/>
-          <w:color w:val="000000" w:themeColor="text1"/>
-          <w:shd w:val="clear" w:color="auto" w:fill="FFFFFF"/>
-        </w:rPr>
-        <w:t xml:space="preserve"> management </w:t>
-      </w:r>
-      <w:r>
-        <w:rPr>
-          <w:rFonts w:cstheme="minorHAnsi"/>
-          <w:color w:val="000000" w:themeColor="text1"/>
-          <w:shd w:val="clear" w:color="auto" w:fill="FFFFFF"/>
-        </w:rPr>
-        <w:t>s</w:t>
-      </w:r>
-      <w:r>
-        <w:rPr>
-          <w:rFonts w:cstheme="minorHAnsi"/>
-          <w:color w:val="000000" w:themeColor="text1"/>
-          <w:shd w:val="clear" w:color="auto" w:fill="FFFFFF"/>
-        </w:rPr>
-        <w:t xml:space="preserve">ystem, where they will be accomplishing numerous responsibilities &amp; task that will need regularly updated and preserved within the </w:t>
-      </w:r>
-      <w:r>
-        <w:rPr>
-          <w:rFonts w:cstheme="minorHAnsi"/>
-          <w:color w:val="000000" w:themeColor="text1"/>
-          <w:shd w:val="clear" w:color="auto" w:fill="FFFFFF"/>
-        </w:rPr>
-        <w:t xml:space="preserve">Library </w:t>
-      </w:r>
-      <w:r>
-        <w:rPr>
-          <w:rFonts w:cstheme="minorHAnsi"/>
-          <w:color w:val="000000" w:themeColor="text1"/>
-          <w:shd w:val="clear" w:color="auto" w:fill="FFFFFF"/>
-        </w:rPr>
-        <w:t>M</w:t>
-      </w:r>
-      <w:r>
-        <w:rPr>
-          <w:rFonts w:cstheme="minorHAnsi"/>
-          <w:color w:val="000000" w:themeColor="text1"/>
-          <w:shd w:val="clear" w:color="auto" w:fill="FFFFFF"/>
-        </w:rPr>
-        <w:t>anagement System</w:t>
-      </w:r>
-      <w:r>
-        <w:rPr>
-          <w:rFonts w:cstheme="minorHAnsi"/>
-          <w:color w:val="000000" w:themeColor="text1"/>
-          <w:shd w:val="clear" w:color="auto" w:fill="FFFFFF"/>
-        </w:rPr>
-        <w:t xml:space="preserve"> itself.</w:t>
+        <w:t xml:space="preserve">The various tasks </w:t>
+      </w:r>
+      <w:r>
+        <w:rPr>
+          <w:rFonts w:cstheme="minorHAnsi"/>
+          <w:color w:val="000000" w:themeColor="text1"/>
+          <w:shd w:val="clear" w:color="auto" w:fill="FFFFFF"/>
+        </w:rPr>
+        <w:t>that would be</w:t>
       </w:r>
       <w:r>
         <w:rPr>
@@ -2747,15 +2362,39 @@
           <w:color w:val="000000" w:themeColor="text1"/>
           <w:shd w:val="clear" w:color="auto" w:fill="FFFFFF"/>
         </w:rPr>
-        <w:t xml:space="preserve">The various tasks </w:t>
-      </w:r>
-      <w:r>
-        <w:rPr>
-          <w:rFonts w:cstheme="minorHAnsi"/>
-          <w:color w:val="000000" w:themeColor="text1"/>
-          <w:shd w:val="clear" w:color="auto" w:fill="FFFFFF"/>
-        </w:rPr>
-        <w:t>that would be</w:t>
+        <w:t>accomplished</w:t>
+      </w:r>
+      <w:r>
+        <w:rPr>
+          <w:rFonts w:cstheme="minorHAnsi"/>
+          <w:color w:val="000000" w:themeColor="text1"/>
+          <w:shd w:val="clear" w:color="auto" w:fill="FFFFFF"/>
+        </w:rPr>
+        <w:t xml:space="preserve"> by</w:t>
+      </w:r>
+      <w:r>
+        <w:rPr>
+          <w:rFonts w:cstheme="minorHAnsi"/>
+          <w:color w:val="000000" w:themeColor="text1"/>
+          <w:shd w:val="clear" w:color="auto" w:fill="FFFFFF"/>
+        </w:rPr>
+        <w:t xml:space="preserve">, </w:t>
+      </w:r>
+      <w:r>
+        <w:rPr>
+          <w:rFonts w:cstheme="minorHAnsi"/>
+          <w:color w:val="000000" w:themeColor="text1"/>
+          <w:shd w:val="clear" w:color="auto" w:fill="FFFFFF"/>
+        </w:rPr>
+        <w:t>adding members</w:t>
+      </w:r>
+      <w:r>
+        <w:rPr>
+          <w:rFonts w:cstheme="minorHAnsi"/>
+          <w:color w:val="000000" w:themeColor="text1"/>
+          <w:shd w:val="clear" w:color="auto" w:fill="FFFFFF"/>
+        </w:rPr>
+        <w:t>,</w:t>
       </w:r>
       <w:r>
         <w:rPr>
@@ -2771,39 +2410,7 @@
           <w:color w:val="000000" w:themeColor="text1"/>
           <w:shd w:val="clear" w:color="auto" w:fill="FFFFFF"/>
         </w:rPr>
-        <w:t>accomplished</w:t>
-      </w:r>
-      <w:r>
-        <w:rPr>
-          <w:rFonts w:cstheme="minorHAnsi"/>
-          <w:color w:val="000000" w:themeColor="text1"/>
-          <w:shd w:val="clear" w:color="auto" w:fill="FFFFFF"/>
-        </w:rPr>
-        <w:t xml:space="preserve"> by</w:t>
-      </w:r>
-      <w:r>
-        <w:rPr>
-          <w:rFonts w:cstheme="minorHAnsi"/>
-          <w:color w:val="000000" w:themeColor="text1"/>
-          <w:shd w:val="clear" w:color="auto" w:fill="FFFFFF"/>
-        </w:rPr>
-        <w:t xml:space="preserve">, </w:t>
-      </w:r>
-      <w:r>
-        <w:rPr>
-          <w:rFonts w:cstheme="minorHAnsi"/>
-          <w:color w:val="000000" w:themeColor="text1"/>
-          <w:shd w:val="clear" w:color="auto" w:fill="FFFFFF"/>
-        </w:rPr>
-        <w:t>adding members</w:t>
-      </w:r>
-      <w:r>
-        <w:rPr>
-          <w:rFonts w:cstheme="minorHAnsi"/>
-          <w:color w:val="000000" w:themeColor="text1"/>
-          <w:shd w:val="clear" w:color="auto" w:fill="FFFFFF"/>
-        </w:rPr>
-        <w:t>,</w:t>
+        <w:t>issuing</w:t>
       </w:r>
       <w:r>
         <w:rPr>
@@ -2819,7 +2426,210 @@
           <w:color w:val="000000" w:themeColor="text1"/>
           <w:shd w:val="clear" w:color="auto" w:fill="FFFFFF"/>
         </w:rPr>
-        <w:t>issuing</w:t>
+        <w:t xml:space="preserve">books, returning books, displaying borrowed </w:t>
+      </w:r>
+      <w:r>
+        <w:rPr>
+          <w:rFonts w:cstheme="minorHAnsi"/>
+          <w:color w:val="000000" w:themeColor="text1"/>
+          <w:shd w:val="clear" w:color="auto" w:fill="FFFFFF"/>
+        </w:rPr>
+        <w:t>books,</w:t>
+      </w:r>
+      <w:r>
+        <w:rPr>
+          <w:rFonts w:cstheme="minorHAnsi"/>
+          <w:color w:val="000000" w:themeColor="text1"/>
+          <w:shd w:val="clear" w:color="auto" w:fill="FFFFFF"/>
+        </w:rPr>
+        <w:t xml:space="preserve"> and calculating find</w:t>
+      </w:r>
+      <w:r>
+        <w:rPr>
+          <w:rFonts w:cstheme="minorHAnsi"/>
+          <w:color w:val="000000" w:themeColor="text1"/>
+          <w:shd w:val="clear" w:color="auto" w:fill="FFFFFF"/>
+        </w:rPr>
+        <w:t xml:space="preserve"> which have been overdue for </w:t>
+      </w:r>
+      <w:r>
+        <w:rPr>
+          <w:rFonts w:cstheme="minorHAnsi"/>
+          <w:color w:val="000000" w:themeColor="text1"/>
+          <w:shd w:val="clear" w:color="auto" w:fill="FFFFFF"/>
+        </w:rPr>
+        <w:t xml:space="preserve">returning </w:t>
+      </w:r>
+      <w:r>
+        <w:rPr>
+          <w:rFonts w:cstheme="minorHAnsi"/>
+          <w:color w:val="000000" w:themeColor="text1"/>
+          <w:shd w:val="clear" w:color="auto" w:fill="FFFFFF"/>
+        </w:rPr>
+        <w:t>and as well the system constantly and consistently tracing all books, which are in use, and in the library system or borrowed by members</w:t>
+      </w:r>
+      <w:r>
+        <w:rPr>
+          <w:rFonts w:cstheme="minorHAnsi"/>
+          <w:color w:val="000000" w:themeColor="text1"/>
+          <w:shd w:val="clear" w:color="auto" w:fill="FFFFFF"/>
+        </w:rPr>
+        <w:t>.</w:t>
+      </w:r>
+    </w:p>
+    <w:p>
+      <w:pPr>
+        <w:ind w:firstLine="0"/>
+        <w:jc w:val="both"/>
+        <w:rPr>
+          <w:rFonts w:cstheme="minorHAnsi"/>
+          <w:color w:val="000000" w:themeColor="text1"/>
+          <w:shd w:val="clear" w:color="auto" w:fill="FFFFFF"/>
+        </w:rPr>
+      </w:pPr>
+      <w:r>
+        <w:rPr>
+          <w:rFonts w:cstheme="minorHAnsi"/>
+          <w:color w:val="000000" w:themeColor="text1"/>
+          <w:shd w:val="clear" w:color="auto" w:fill="FFFFFF"/>
+        </w:rPr>
+        <w:br/>
+      </w:r>
+      <w:r>
+        <w:rPr>
+          <w:rFonts w:cstheme="minorHAnsi"/>
+          <w:color w:val="000000" w:themeColor="text1"/>
+          <w:shd w:val="clear" w:color="auto" w:fill="FFFFFF"/>
+        </w:rPr>
+        <w:t>Also, this presentation will consist of relevant information on the library management system, explaining in detail and overall functionalities.</w:t>
+      </w:r>
+      <w:r>
+        <w:rPr>
+          <w:rFonts w:cstheme="minorHAnsi"/>
+          <w:color w:val="000000" w:themeColor="text1"/>
+          <w:shd w:val="clear" w:color="auto" w:fill="FFFFFF"/>
+        </w:rPr>
+        <w:t xml:space="preserve"> The first part will consist of the design, where will be discussing various diagrams such as the UML class diagrams, use case, </w:t>
+      </w:r>
+      <w:r>
+        <w:rPr>
+          <w:rFonts w:cstheme="minorHAnsi"/>
+          <w:color w:val="000000" w:themeColor="text1"/>
+          <w:shd w:val="clear" w:color="auto" w:fill="FFFFFF"/>
+        </w:rPr>
+        <w:t>diagram,</w:t>
+      </w:r>
+      <w:r>
+        <w:rPr>
+          <w:rFonts w:cstheme="minorHAnsi"/>
+          <w:color w:val="000000" w:themeColor="text1"/>
+          <w:shd w:val="clear" w:color="auto" w:fill="FFFFFF"/>
+        </w:rPr>
+        <w:t xml:space="preserve"> and activity diagram</w:t>
+      </w:r>
+      <w:r>
+        <w:rPr>
+          <w:rFonts w:cstheme="minorHAnsi"/>
+          <w:color w:val="000000" w:themeColor="text1"/>
+          <w:shd w:val="clear" w:color="auto" w:fill="FFFFFF"/>
+        </w:rPr>
+        <w:t>, and where will explain it utilisation and is relevancy to the code</w:t>
+      </w:r>
+      <w:r>
+        <w:rPr>
+          <w:rFonts w:cstheme="minorHAnsi"/>
+          <w:color w:val="000000" w:themeColor="text1"/>
+          <w:shd w:val="clear" w:color="auto" w:fill="FFFFFF"/>
+        </w:rPr>
+        <w:t>.</w:t>
+      </w:r>
+      <w:r>
+        <w:rPr>
+          <w:rFonts w:cstheme="minorHAnsi"/>
+          <w:color w:val="000000" w:themeColor="text1"/>
+          <w:shd w:val="clear" w:color="auto" w:fill="FFFFFF"/>
+        </w:rPr>
+        <w:t xml:space="preserve">  The reason for using the time is to provide a plan and a visual reputation to have an idea to create the library management system easy to understand plan of action. Second part consist of the implementation as will be discussing, it is useful to use and Makefile, and discussing on the </w:t>
+      </w:r>
+      <w:r>
+        <w:rPr>
+          <w:rFonts w:cstheme="minorHAnsi"/>
+          <w:color w:val="000000" w:themeColor="text1"/>
+          <w:shd w:val="clear" w:color="auto" w:fill="FFFFFF"/>
+        </w:rPr>
+        <w:t xml:space="preserve">important </w:t>
+      </w:r>
+      <w:r>
+        <w:rPr>
+          <w:rFonts w:cstheme="minorHAnsi"/>
+          <w:color w:val="000000" w:themeColor="text1"/>
+          <w:shd w:val="clear" w:color="auto" w:fill="FFFFFF"/>
+        </w:rPr>
+        <w:t>version control to avoid error and the possibility to rehash old code or replaced with new existing code</w:t>
+      </w:r>
+      <w:r>
+        <w:rPr>
+          <w:rFonts w:cstheme="minorHAnsi"/>
+          <w:color w:val="000000" w:themeColor="text1"/>
+          <w:shd w:val="clear" w:color="auto" w:fill="FFFFFF"/>
+        </w:rPr>
+        <w:t xml:space="preserve"> this done on GitHub in the repository.</w:t>
+      </w:r>
+      <w:r>
+        <w:rPr>
+          <w:rFonts w:cstheme="minorHAnsi"/>
+          <w:color w:val="000000" w:themeColor="text1"/>
+          <w:shd w:val="clear" w:color="auto" w:fill="FFFFFF"/>
+        </w:rPr>
+        <w:t xml:space="preserve"> The third part will consist of the testing approach that has been used and implemented within the code</w:t>
+      </w:r>
+      <w:r>
+        <w:rPr>
+          <w:rFonts w:cstheme="minorHAnsi"/>
+          <w:color w:val="000000" w:themeColor="text1"/>
+          <w:shd w:val="clear" w:color="auto" w:fill="FFFFFF"/>
+        </w:rPr>
+        <w:t>, further, discussing how various test cases are utilised</w:t>
+      </w:r>
+      <w:r>
+        <w:rPr>
+          <w:rFonts w:cstheme="minorHAnsi"/>
+          <w:color w:val="000000" w:themeColor="text1"/>
+          <w:shd w:val="clear" w:color="auto" w:fill="FFFFFF"/>
+        </w:rPr>
+        <w:t xml:space="preserve"> for preventing error handling.</w:t>
+      </w:r>
+      <w:r>
+        <w:rPr>
+          <w:rFonts w:cstheme="minorHAnsi"/>
+          <w:color w:val="000000" w:themeColor="text1"/>
+          <w:shd w:val="clear" w:color="auto" w:fill="FFFFFF"/>
+        </w:rPr>
+        <w:t xml:space="preserve"> Fourth part consist of software demonstration where this is conducted in a video discussing how the library management system works and looks like</w:t>
+      </w:r>
+      <w:r>
+        <w:rPr>
+          <w:rFonts w:cstheme="minorHAnsi"/>
+          <w:color w:val="000000" w:themeColor="text1"/>
+          <w:shd w:val="clear" w:color="auto" w:fill="FFFFFF"/>
+        </w:rPr>
+        <w:t xml:space="preserve"> in real life</w:t>
+      </w:r>
+      <w:r>
+        <w:rPr>
+          <w:rFonts w:cstheme="minorHAnsi"/>
+          <w:color w:val="000000" w:themeColor="text1"/>
+          <w:shd w:val="clear" w:color="auto" w:fill="FFFFFF"/>
+        </w:rPr>
+        <w:t xml:space="preserve">. </w:t>
+      </w:r>
+      <w:r>
+        <w:rPr>
+          <w:rFonts w:cstheme="minorHAnsi"/>
+          <w:color w:val="000000" w:themeColor="text1"/>
+          <w:shd w:val="clear" w:color="auto" w:fill="FFFFFF"/>
+        </w:rPr>
+        <w:t>Finally,</w:t>
       </w:r>
       <w:r>
         <w:rPr>
@@ -2835,226 +2645,31 @@
           <w:color w:val="000000" w:themeColor="text1"/>
           <w:shd w:val="clear" w:color="auto" w:fill="FFFFFF"/>
         </w:rPr>
-        <w:t xml:space="preserve">books, returning books, displaying borrowed </w:t>
-      </w:r>
-      <w:r>
-        <w:rPr>
-          <w:rFonts w:cstheme="minorHAnsi"/>
-          <w:color w:val="000000" w:themeColor="text1"/>
-          <w:shd w:val="clear" w:color="auto" w:fill="FFFFFF"/>
-        </w:rPr>
-        <w:t>books,</w:t>
-      </w:r>
-      <w:r>
-        <w:rPr>
-          <w:rFonts w:cstheme="minorHAnsi"/>
-          <w:color w:val="000000" w:themeColor="text1"/>
-          <w:shd w:val="clear" w:color="auto" w:fill="FFFFFF"/>
-        </w:rPr>
-        <w:t xml:space="preserve"> and calculating find</w:t>
-      </w:r>
-      <w:r>
-        <w:rPr>
-          <w:rFonts w:cstheme="minorHAnsi"/>
-          <w:color w:val="000000" w:themeColor="text1"/>
-          <w:shd w:val="clear" w:color="auto" w:fill="FFFFFF"/>
-        </w:rPr>
-        <w:t xml:space="preserve"> which have been overdue for </w:t>
-      </w:r>
-      <w:r>
-        <w:rPr>
-          <w:rFonts w:cstheme="minorHAnsi"/>
-          <w:color w:val="000000" w:themeColor="text1"/>
-          <w:shd w:val="clear" w:color="auto" w:fill="FFFFFF"/>
-        </w:rPr>
-        <w:t xml:space="preserve">returning </w:t>
-      </w:r>
-      <w:r>
-        <w:rPr>
-          <w:rFonts w:cstheme="minorHAnsi"/>
-          <w:color w:val="000000" w:themeColor="text1"/>
-          <w:shd w:val="clear" w:color="auto" w:fill="FFFFFF"/>
-        </w:rPr>
-        <w:t>and as well the system constantly and consistently tracing all books, which are in use, and in the library system or borrowed by members</w:t>
-      </w:r>
-      <w:r>
-        <w:rPr>
-          <w:rFonts w:cstheme="minorHAnsi"/>
-          <w:color w:val="000000" w:themeColor="text1"/>
-          <w:shd w:val="clear" w:color="auto" w:fill="FFFFFF"/>
-        </w:rPr>
-        <w:t>.</w:t>
-      </w:r>
-    </w:p>
-    <w:p>
-      <w:pPr>
-        <w:ind w:firstLine="0"/>
-        <w:jc w:val="both"/>
-        <w:rPr>
-          <w:rFonts w:cstheme="minorHAnsi"/>
-          <w:color w:val="000000" w:themeColor="text1"/>
-          <w:shd w:val="clear" w:color="auto" w:fill="FFFFFF"/>
-        </w:rPr>
-      </w:pPr>
-      <w:r>
-        <w:rPr>
-          <w:rFonts w:cstheme="minorHAnsi"/>
-          <w:color w:val="000000" w:themeColor="text1"/>
-          <w:shd w:val="clear" w:color="auto" w:fill="FFFFFF"/>
-        </w:rPr>
-        <w:br/>
-      </w:r>
-      <w:r>
-        <w:rPr>
-          <w:rFonts w:cstheme="minorHAnsi"/>
-          <w:color w:val="000000" w:themeColor="text1"/>
-          <w:shd w:val="clear" w:color="auto" w:fill="FFFFFF"/>
-        </w:rPr>
-        <w:t>Also, this presentation will consist of relevant information on the library management system, explaining in detail and overall functionalities.</w:t>
-      </w:r>
-      <w:r>
-        <w:rPr>
-          <w:rFonts w:cstheme="minorHAnsi"/>
-          <w:color w:val="000000" w:themeColor="text1"/>
-          <w:shd w:val="clear" w:color="auto" w:fill="FFFFFF"/>
-        </w:rPr>
-        <w:t xml:space="preserve"> The first part will consist of the design, where will be discussing various diagrams such as the UML class </w:t>
-      </w:r>
-      <w:r>
-        <w:rPr>
-          <w:rFonts w:cstheme="minorHAnsi"/>
-          <w:color w:val="000000" w:themeColor="text1"/>
-          <w:shd w:val="clear" w:color="auto" w:fill="FFFFFF"/>
-        </w:rPr>
-        <w:t>diagrams</w:t>
-      </w:r>
-      <w:r>
-        <w:rPr>
-          <w:rFonts w:cstheme="minorHAnsi"/>
-          <w:color w:val="000000" w:themeColor="text1"/>
-          <w:shd w:val="clear" w:color="auto" w:fill="FFFFFF"/>
-        </w:rPr>
-        <w:t xml:space="preserve">, use case, </w:t>
-      </w:r>
-      <w:r>
-        <w:rPr>
-          <w:rFonts w:cstheme="minorHAnsi"/>
-          <w:color w:val="000000" w:themeColor="text1"/>
-          <w:shd w:val="clear" w:color="auto" w:fill="FFFFFF"/>
-        </w:rPr>
-        <w:t>diagram,</w:t>
-      </w:r>
-      <w:r>
-        <w:rPr>
-          <w:rFonts w:cstheme="minorHAnsi"/>
-          <w:color w:val="000000" w:themeColor="text1"/>
-          <w:shd w:val="clear" w:color="auto" w:fill="FFFFFF"/>
-        </w:rPr>
-        <w:t xml:space="preserve"> and activity diagram</w:t>
-      </w:r>
-      <w:r>
-        <w:rPr>
-          <w:rFonts w:cstheme="minorHAnsi"/>
-          <w:color w:val="000000" w:themeColor="text1"/>
-          <w:shd w:val="clear" w:color="auto" w:fill="FFFFFF"/>
-        </w:rPr>
-        <w:t>, and where will explain it utilisation and is relevancy to the code</w:t>
-      </w:r>
-      <w:r>
-        <w:rPr>
-          <w:rFonts w:cstheme="minorHAnsi"/>
-          <w:color w:val="000000" w:themeColor="text1"/>
-          <w:shd w:val="clear" w:color="auto" w:fill="FFFFFF"/>
-        </w:rPr>
-        <w:t>.</w:t>
-      </w:r>
-      <w:r>
-        <w:rPr>
-          <w:rFonts w:cstheme="minorHAnsi"/>
-          <w:color w:val="000000" w:themeColor="text1"/>
-          <w:shd w:val="clear" w:color="auto" w:fill="FFFFFF"/>
-        </w:rPr>
-        <w:t xml:space="preserve">  The reason for using the time is to provide a plan and a visual reputation to have an idea to create the library management system easy to understand plan of action. Second part consist of the implementation as will be discussing, it is useful to use and Makefile, and discussing on the </w:t>
-      </w:r>
-      <w:r>
-        <w:rPr>
-          <w:rFonts w:cstheme="minorHAnsi"/>
-          <w:color w:val="000000" w:themeColor="text1"/>
-          <w:shd w:val="clear" w:color="auto" w:fill="FFFFFF"/>
-        </w:rPr>
-        <w:t xml:space="preserve">important </w:t>
-      </w:r>
-      <w:r>
-        <w:rPr>
-          <w:rFonts w:cstheme="minorHAnsi"/>
-          <w:color w:val="000000" w:themeColor="text1"/>
-          <w:shd w:val="clear" w:color="auto" w:fill="FFFFFF"/>
-        </w:rPr>
-        <w:t>version control to avoid error and the possibility to rehash old code or replaced with new existing code</w:t>
-      </w:r>
-      <w:r>
-        <w:rPr>
-          <w:rFonts w:cstheme="minorHAnsi"/>
-          <w:color w:val="000000" w:themeColor="text1"/>
-          <w:shd w:val="clear" w:color="auto" w:fill="FFFFFF"/>
-        </w:rPr>
-        <w:t xml:space="preserve"> this done on GitHub in the repository.</w:t>
-      </w:r>
-      <w:r>
-        <w:rPr>
-          <w:rFonts w:cstheme="minorHAnsi"/>
-          <w:color w:val="000000" w:themeColor="text1"/>
-          <w:shd w:val="clear" w:color="auto" w:fill="FFFFFF"/>
-        </w:rPr>
-        <w:t xml:space="preserve"> The third part will consist of the testing approach that has been used and implemented within the code</w:t>
-      </w:r>
-      <w:r>
-        <w:rPr>
-          <w:rFonts w:cstheme="minorHAnsi"/>
-          <w:color w:val="000000" w:themeColor="text1"/>
-          <w:shd w:val="clear" w:color="auto" w:fill="FFFFFF"/>
-        </w:rPr>
-        <w:t>, further, discussing how various test cases are utilised</w:t>
-      </w:r>
-      <w:r>
-        <w:rPr>
-          <w:rFonts w:cstheme="minorHAnsi"/>
-          <w:color w:val="000000" w:themeColor="text1"/>
-          <w:shd w:val="clear" w:color="auto" w:fill="FFFFFF"/>
-        </w:rPr>
-        <w:t xml:space="preserve"> for preventing error handling.</w:t>
-      </w:r>
-      <w:r>
-        <w:rPr>
-          <w:rFonts w:cstheme="minorHAnsi"/>
-          <w:color w:val="000000" w:themeColor="text1"/>
-          <w:shd w:val="clear" w:color="auto" w:fill="FFFFFF"/>
-        </w:rPr>
-        <w:t xml:space="preserve"> Fourth part consist of software demonstration where this is conducted in a video discussing how the library management system works and looks like</w:t>
-      </w:r>
-      <w:r>
-        <w:rPr>
-          <w:rFonts w:cstheme="minorHAnsi"/>
-          <w:color w:val="000000" w:themeColor="text1"/>
-          <w:shd w:val="clear" w:color="auto" w:fill="FFFFFF"/>
-        </w:rPr>
-        <w:t xml:space="preserve"> in real life</w:t>
-      </w:r>
-      <w:r>
-        <w:rPr>
-          <w:rFonts w:cstheme="minorHAnsi"/>
-          <w:color w:val="000000" w:themeColor="text1"/>
-          <w:shd w:val="clear" w:color="auto" w:fill="FFFFFF"/>
-        </w:rPr>
-        <w:t xml:space="preserve">. </w:t>
-      </w:r>
-      <w:r>
-        <w:rPr>
-          <w:rFonts w:cstheme="minorHAnsi"/>
-          <w:color w:val="000000" w:themeColor="text1"/>
-          <w:shd w:val="clear" w:color="auto" w:fill="FFFFFF"/>
-        </w:rPr>
-        <w:t>Finally,</w:t>
+        <w:t xml:space="preserve">the </w:t>
+      </w:r>
+      <w:r>
+        <w:rPr>
+          <w:rFonts w:cstheme="minorHAnsi"/>
+          <w:color w:val="000000" w:themeColor="text1"/>
+          <w:shd w:val="clear" w:color="auto" w:fill="FFFFFF"/>
+        </w:rPr>
+        <w:t xml:space="preserve">conclude </w:t>
+      </w:r>
+      <w:r>
+        <w:rPr>
+          <w:rFonts w:cstheme="minorHAnsi"/>
+          <w:color w:val="000000" w:themeColor="text1"/>
+          <w:shd w:val="clear" w:color="auto" w:fill="FFFFFF"/>
+        </w:rPr>
+        <w:t xml:space="preserve">will the discuss whole the project and is limitations of </w:t>
+      </w:r>
+      <w:r>
+        <w:rPr>
+          <w:rFonts w:cstheme="minorHAnsi"/>
+          <w:color w:val="000000" w:themeColor="text1"/>
+          <w:shd w:val="clear" w:color="auto" w:fill="FFFFFF"/>
+        </w:rPr>
+        <w:t>that I faced when created the system</w:t>
       </w:r>
       <w:r>
         <w:rPr>
@@ -3070,46 +2685,6 @@
           <w:color w:val="000000" w:themeColor="text1"/>
           <w:shd w:val="clear" w:color="auto" w:fill="FFFFFF"/>
         </w:rPr>
-        <w:t xml:space="preserve">the </w:t>
-      </w:r>
-      <w:r>
-        <w:rPr>
-          <w:rFonts w:cstheme="minorHAnsi"/>
-          <w:color w:val="000000" w:themeColor="text1"/>
-          <w:shd w:val="clear" w:color="auto" w:fill="FFFFFF"/>
-        </w:rPr>
-        <w:t xml:space="preserve">conclude </w:t>
-      </w:r>
-      <w:r>
-        <w:rPr>
-          <w:rFonts w:cstheme="minorHAnsi"/>
-          <w:color w:val="000000" w:themeColor="text1"/>
-          <w:shd w:val="clear" w:color="auto" w:fill="FFFFFF"/>
-        </w:rPr>
-        <w:t xml:space="preserve">will the discuss whole the project and is limitations of </w:t>
-      </w:r>
-      <w:r>
-        <w:rPr>
-          <w:rFonts w:cstheme="minorHAnsi"/>
-          <w:color w:val="000000" w:themeColor="text1"/>
-          <w:shd w:val="clear" w:color="auto" w:fill="FFFFFF"/>
-        </w:rPr>
-        <w:t>that I faced when created the system</w:t>
-      </w:r>
-      <w:r>
-        <w:rPr>
-          <w:rFonts w:cstheme="minorHAnsi"/>
-          <w:color w:val="000000" w:themeColor="text1"/>
-          <w:shd w:val="clear" w:color="auto" w:fill="FFFFFF"/>
-        </w:rPr>
-        <w:t xml:space="preserve"> </w:t>
-      </w:r>
-      <w:r>
-        <w:rPr>
-          <w:rFonts w:cstheme="minorHAnsi"/>
-          <w:color w:val="000000" w:themeColor="text1"/>
-          <w:shd w:val="clear" w:color="auto" w:fill="FFFFFF"/>
-        </w:rPr>
         <w:t>and how</w:t>
       </w:r>
       <w:r>
@@ -3118,15 +2693,7 @@
           <w:color w:val="000000" w:themeColor="text1"/>
           <w:shd w:val="clear" w:color="auto" w:fill="FFFFFF"/>
         </w:rPr>
-        <w:t xml:space="preserve"> would I </w:t>
-      </w:r>
-      <w:r>
-        <w:rPr>
-          <w:rFonts w:cstheme="minorHAnsi"/>
-          <w:color w:val="000000" w:themeColor="text1"/>
-          <w:shd w:val="clear" w:color="auto" w:fill="FFFFFF"/>
-        </w:rPr>
-        <w:t xml:space="preserve">approach a similar project in the </w:t>
+        <w:t xml:space="preserve"> would I approach a similar project in the </w:t>
       </w:r>
       <w:r>
         <w:rPr>
@@ -3145,7 +2712,6 @@
           <w:color w:val="000000" w:themeColor="text1"/>
         </w:rPr>
       </w:pPr>
-      <w:bookmarkStart w:id="1" w:name="_Toc156836598"/>
     </w:p>
     <w:p>
       <w:pPr>
@@ -3218,11 +2784,11 @@
           <w:color w:val="000000" w:themeColor="text1"/>
         </w:rPr>
       </w:pPr>
-      <w:r>
-        <w:rPr>
-          <w:color w:val="000000" w:themeColor="text1"/>
-        </w:rPr>
-        <w:lastRenderedPageBreak/>
+      <w:bookmarkStart w:id="1" w:name="_Toc156856714"/>
+      <w:r>
+        <w:rPr>
+          <w:color w:val="000000" w:themeColor="text1"/>
+        </w:rPr>
         <w:t>Design:</w:t>
       </w:r>
       <w:bookmarkEnd w:id="1"/>
@@ -3252,10 +2818,12 @@
       <w:r>
         <w:rPr>
           <w:rFonts w:cstheme="minorHAnsi"/>
+          <w:noProof/>
           <w:color w:val="000000" w:themeColor="text1"/>
           <w:sz w:val="21"/>
           <w:szCs w:val="21"/>
         </w:rPr>
+        <w:lastRenderedPageBreak/>
         <w:drawing>
           <wp:inline distT="0" distB="0" distL="0" distR="0" wp14:anchorId="3036D771" wp14:editId="14045FC9">
             <wp:extent cx="5731510" cy="4314825"/>
@@ -3416,21 +2984,7 @@
           <w:rFonts w:cstheme="minorHAnsi"/>
           <w:color w:val="000000" w:themeColor="text1"/>
         </w:rPr>
-        <w:t xml:space="preserve"> Here the diagram shows how the </w:t>
-      </w:r>
-      <w:r>
-        <w:rPr>
-          <w:rFonts w:cstheme="minorHAnsi"/>
-          <w:color w:val="000000" w:themeColor="text1"/>
-        </w:rPr>
-        <w:t>Librarian</w:t>
-      </w:r>
-      <w:r>
-        <w:rPr>
-          <w:rFonts w:cstheme="minorHAnsi"/>
-          <w:color w:val="000000" w:themeColor="text1"/>
-        </w:rPr>
-        <w:t xml:space="preserve"> </w:t>
+        <w:t xml:space="preserve"> Here the diagram shows how the Librarian </w:t>
       </w:r>
       <w:proofErr w:type="gramStart"/>
       <w:r>
@@ -3489,6 +3043,7 @@
       <w:r>
         <w:rPr>
           <w:rFonts w:cstheme="minorHAnsi"/>
+          <w:noProof/>
           <w:color w:val="000000" w:themeColor="text1"/>
           <w:sz w:val="21"/>
           <w:szCs w:val="21"/>
@@ -3863,6 +3418,7 @@
       <w:r>
         <w:rPr>
           <w:rFonts w:cstheme="minorHAnsi"/>
+          <w:noProof/>
           <w:color w:val="000000" w:themeColor="text1"/>
           <w:sz w:val="21"/>
           <w:szCs w:val="21"/>
@@ -4274,21 +3830,7 @@
           <w:rFonts w:cstheme="minorHAnsi"/>
           <w:color w:val="000000" w:themeColor="text1"/>
         </w:rPr>
-        <w:t xml:space="preserve">The way to add member is by selecting </w:t>
-      </w:r>
-      <w:r>
-        <w:rPr>
-          <w:rFonts w:cstheme="minorHAnsi"/>
-          <w:color w:val="000000" w:themeColor="text1"/>
-        </w:rPr>
-        <w:t>add member</w:t>
-      </w:r>
-      <w:r>
-        <w:rPr>
-          <w:rFonts w:cstheme="minorHAnsi"/>
-          <w:color w:val="000000" w:themeColor="text1"/>
-        </w:rPr>
-        <w:t xml:space="preserve">, they the program will prompt user to enter </w:t>
+        <w:t xml:space="preserve">The way to add member is by selecting add member, they the program will prompt user to enter </w:t>
       </w:r>
       <w:r>
         <w:rPr>
@@ -4783,7 +4325,6 @@
           <w:color w:val="000000" w:themeColor="text1"/>
         </w:rPr>
       </w:pPr>
-      <w:bookmarkStart w:id="2" w:name="_Toc156836599"/>
     </w:p>
     <w:p>
       <w:pPr>
@@ -4802,6 +4343,7 @@
           <w:color w:val="000000" w:themeColor="text1"/>
         </w:rPr>
       </w:pPr>
+      <w:bookmarkStart w:id="2" w:name="_Toc156856715"/>
       <w:r>
         <w:rPr>
           <w:color w:val="000000" w:themeColor="text1"/>
@@ -4819,13 +4361,7 @@
         <w:rPr>
           <w:color w:val="000000" w:themeColor="text1"/>
         </w:rPr>
-        <w:t>ion</w:t>
-      </w:r>
-      <w:r>
-        <w:rPr>
-          <w:color w:val="000000" w:themeColor="text1"/>
-        </w:rPr>
-        <w:t>, including</w:t>
+        <w:t>ion, including</w:t>
       </w:r>
       <w:r>
         <w:t>:</w:t>
@@ -5517,6 +5053,7 @@
       <w:r>
         <w:rPr>
           <w:rFonts w:cstheme="minorHAnsi"/>
+          <w:noProof/>
           <w:color w:val="000000" w:themeColor="text1"/>
           <w:shd w:val="clear" w:color="auto" w:fill="FFFFFF"/>
         </w:rPr>
@@ -5570,6 +5107,7 @@
       <w:r>
         <w:rPr>
           <w:rFonts w:cstheme="minorHAnsi"/>
+          <w:noProof/>
           <w:color w:val="000000" w:themeColor="text1"/>
           <w:shd w:val="clear" w:color="auto" w:fill="FFFFFF"/>
         </w:rPr>
@@ -5624,6 +5162,7 @@
       <w:r>
         <w:rPr>
           <w:rFonts w:cstheme="minorHAnsi"/>
+          <w:noProof/>
           <w:color w:val="000000" w:themeColor="text1"/>
           <w:shd w:val="clear" w:color="auto" w:fill="FFFFFF"/>
         </w:rPr>
@@ -5677,6 +5216,7 @@
       <w:r>
         <w:rPr>
           <w:rFonts w:cstheme="minorHAnsi"/>
+          <w:noProof/>
           <w:color w:val="000000" w:themeColor="text1"/>
           <w:shd w:val="clear" w:color="auto" w:fill="FFFFFF"/>
         </w:rPr>
@@ -5730,6 +5270,7 @@
       <w:r>
         <w:rPr>
           <w:rFonts w:cstheme="minorHAnsi"/>
+          <w:noProof/>
           <w:color w:val="000000" w:themeColor="text1"/>
           <w:shd w:val="clear" w:color="auto" w:fill="FFFFFF"/>
         </w:rPr>
@@ -5790,7 +5331,7 @@
           <w:color w:val="000000" w:themeColor="text1"/>
         </w:rPr>
       </w:pPr>
-      <w:bookmarkStart w:id="3" w:name="_Toc156836600"/>
+      <w:bookmarkStart w:id="3" w:name="_Toc156856716"/>
       <w:r>
         <w:rPr>
           <w:color w:val="000000" w:themeColor="text1"/>
@@ -6212,15 +5753,7 @@
           <w:color w:val="000000" w:themeColor="text1"/>
           <w:shd w:val="clear" w:color="auto" w:fill="FFFFFF"/>
         </w:rPr>
-        <w:t xml:space="preserve">The </w:t>
-      </w:r>
-      <w:r>
-        <w:rPr>
-          <w:rFonts w:cstheme="minorHAnsi"/>
-          <w:color w:val="000000" w:themeColor="text1"/>
-          <w:shd w:val="clear" w:color="auto" w:fill="FFFFFF"/>
-        </w:rPr>
-        <w:t xml:space="preserve">Member class: </w:t>
+        <w:t xml:space="preserve">The Member class: </w:t>
       </w:r>
       <w:proofErr w:type="gramStart"/>
       <w:r>
@@ -6430,15 +5963,7 @@
           <w:color w:val="000000" w:themeColor="text1"/>
           <w:shd w:val="clear" w:color="auto" w:fill="FFFFFF"/>
         </w:rPr>
-        <w:t>is</w:t>
-      </w:r>
-      <w:r>
-        <w:rPr>
-          <w:rFonts w:cstheme="minorHAnsi"/>
-          <w:color w:val="000000" w:themeColor="text1"/>
-          <w:shd w:val="clear" w:color="auto" w:fill="FFFFFF"/>
-        </w:rPr>
-        <w:t>Issued</w:t>
+        <w:t>isIssued</w:t>
       </w:r>
       <w:proofErr w:type="spellEnd"/>
       <w:r>
@@ -6447,15 +5972,7 @@
           <w:color w:val="000000" w:themeColor="text1"/>
           <w:shd w:val="clear" w:color="auto" w:fill="FFFFFF"/>
         </w:rPr>
-        <w:t xml:space="preserve"> </w:t>
-      </w:r>
-      <w:r>
-        <w:rPr>
-          <w:rFonts w:cstheme="minorHAnsi"/>
-          <w:color w:val="000000" w:themeColor="text1"/>
-          <w:shd w:val="clear" w:color="auto" w:fill="FFFFFF"/>
-        </w:rPr>
-        <w:t xml:space="preserve">This includes testing the </w:t>
+        <w:t xml:space="preserve"> This includes testing the </w:t>
       </w:r>
       <w:r>
         <w:rPr>
@@ -6482,7 +5999,7 @@
           <w:color w:val="000000" w:themeColor="text1"/>
         </w:rPr>
       </w:pPr>
-      <w:bookmarkStart w:id="4" w:name="_Toc156836601"/>
+      <w:bookmarkStart w:id="4" w:name="_Toc156856717"/>
       <w:r>
         <w:rPr>
           <w:color w:val="000000" w:themeColor="text1"/>
@@ -6499,13 +6016,7 @@
         <w:rPr>
           <w:color w:val="000000" w:themeColor="text1"/>
         </w:rPr>
-        <w:t xml:space="preserve">ware </w:t>
-      </w:r>
-      <w:r>
-        <w:rPr>
-          <w:color w:val="000000" w:themeColor="text1"/>
-        </w:rPr>
-        <w:t>demonstrat</w:t>
+        <w:t>ware demonstrat</w:t>
       </w:r>
       <w:r>
         <w:rPr>
@@ -6572,7 +6083,7 @@
           <w:color w:val="000000" w:themeColor="text1"/>
         </w:rPr>
       </w:pPr>
-      <w:bookmarkStart w:id="5" w:name="_Toc156836602"/>
+      <w:bookmarkStart w:id="5" w:name="_Toc156856718"/>
       <w:r>
         <w:rPr>
           <w:color w:val="000000" w:themeColor="text1"/>

</xml_diff>